<commit_message>
added main UC diagram
</commit_message>
<xml_diff>
--- a/documents/Ver1-Srs.docx
+++ b/documents/Ver1-Srs.docx
@@ -175,7 +175,6 @@
             <w:pPr>
               <w:pStyle w:val="a"/>
               <w:rPr>
-                <w:rFonts w:hint="cs"/>
                 <w:u w:val="none"/>
                 <w:rtl/>
               </w:rPr>
@@ -2645,6 +2644,92 @@
       <w:pPr>
         <w:pStyle w:val="a"/>
         <w:rPr>
+          <w:rFonts w:cs="Arial"/>
+          <w:i/>
+          <w:iCs w:val="0"/>
+          <w:color w:val="auto"/>
+          <w:u w:val="none"/>
+          <w:rtl/>
+        </w:rPr>
+      </w:pPr>
+      <w:r>
+        <w:rPr>
+          <w:rFonts w:hint="cs"/>
+          <w:i/>
+          <w:iCs w:val="0"/>
+          <w:color w:val="auto"/>
+          <w:u w:val="none"/>
+          <w:rtl/>
+        </w:rPr>
+        <w:t xml:space="preserve">התוכנה תפעל בסביבת </w:t>
+      </w:r>
+      <w:r>
+        <w:rPr>
+          <w:rFonts w:hint="cs"/>
+          <w:i/>
+          <w:iCs w:val="0"/>
+          <w:color w:val="auto"/>
+          <w:u w:val="none"/>
+        </w:rPr>
+        <w:t>WEB</w:t>
+      </w:r>
+      <w:r>
+        <w:rPr>
+          <w:rFonts w:hint="cs"/>
+          <w:i/>
+          <w:iCs w:val="0"/>
+          <w:color w:val="auto"/>
+          <w:u w:val="none"/>
+          <w:rtl/>
+        </w:rPr>
+        <w:t xml:space="preserve"> </w:t>
+      </w:r>
+      <w:r>
+        <w:rPr>
+          <w:rFonts w:hint="cs"/>
+          <w:i/>
+          <w:iCs w:val="0"/>
+          <w:color w:val="auto"/>
+          <w:u w:val="none"/>
+          <w:rtl/>
+        </w:rPr>
+        <w:t xml:space="preserve">ותייעל את עבודת המעקב </w:t>
+      </w:r>
+      <w:r>
+        <w:rPr>
+          <w:rFonts w:hint="cs"/>
+          <w:i/>
+          <w:iCs w:val="0"/>
+          <w:color w:val="auto"/>
+          <w:u w:val="none"/>
+          <w:rtl/>
+        </w:rPr>
+        <w:t xml:space="preserve">והתיעוד </w:t>
+      </w:r>
+      <w:r>
+        <w:rPr>
+          <w:rFonts w:hint="cs"/>
+          <w:i/>
+          <w:iCs w:val="0"/>
+          <w:color w:val="auto"/>
+          <w:u w:val="none"/>
+          <w:rtl/>
+        </w:rPr>
+        <w:t>אחר השיפוצים אותם הארגון מבצע</w:t>
+      </w:r>
+      <w:r>
+        <w:rPr>
+          <w:rFonts w:hint="cs"/>
+          <w:i/>
+          <w:iCs w:val="0"/>
+          <w:color w:val="auto"/>
+          <w:u w:val="none"/>
+          <w:rtl/>
+        </w:rPr>
+        <w:t xml:space="preserve"> הכוללת: </w:t>
+      </w:r>
+      <w:r>
+        <w:rPr>
           <w:rFonts w:cs="Arial" w:hint="cs"/>
           <w:i/>
           <w:iCs w:val="0"/>
@@ -2652,82 +2737,18 @@
           <w:u w:val="none"/>
           <w:rtl/>
         </w:rPr>
-      </w:pPr>
-      <w:r>
-        <w:rPr>
-          <w:rFonts w:hint="cs"/>
+        <w:t>כמות</w:t>
+      </w:r>
+      <w:r>
+        <w:rPr>
+          <w:rFonts w:cs="Arial"/>
           <w:i/>
           <w:iCs w:val="0"/>
           <w:color w:val="auto"/>
           <w:u w:val="none"/>
           <w:rtl/>
         </w:rPr>
-        <w:t xml:space="preserve">התוכנה תפעל בסביבת </w:t>
-      </w:r>
-      <w:r>
-        <w:rPr>
-          <w:rFonts w:hint="cs"/>
-          <w:i/>
-          <w:iCs w:val="0"/>
-          <w:color w:val="auto"/>
-          <w:u w:val="none"/>
-        </w:rPr>
-        <w:t>WEB</w:t>
-      </w:r>
-      <w:r>
-        <w:rPr>
-          <w:rFonts w:hint="cs"/>
-          <w:i/>
-          <w:iCs w:val="0"/>
-          <w:color w:val="auto"/>
-          <w:u w:val="none"/>
-          <w:rtl/>
-        </w:rPr>
         <w:t xml:space="preserve"> </w:t>
-      </w:r>
-      <w:r>
-        <w:rPr>
-          <w:rFonts w:hint="cs"/>
-          <w:i/>
-          <w:iCs w:val="0"/>
-          <w:color w:val="auto"/>
-          <w:u w:val="none"/>
-          <w:rtl/>
-        </w:rPr>
-        <w:t xml:space="preserve">ותייעל את עבודת המעקב </w:t>
-      </w:r>
-      <w:r>
-        <w:rPr>
-          <w:rFonts w:hint="cs"/>
-          <w:i/>
-          <w:iCs w:val="0"/>
-          <w:color w:val="auto"/>
-          <w:u w:val="none"/>
-          <w:rtl/>
-        </w:rPr>
-        <w:t xml:space="preserve">והתיעוד </w:t>
-      </w:r>
-      <w:r>
-        <w:rPr>
-          <w:rFonts w:hint="cs"/>
-          <w:i/>
-          <w:iCs w:val="0"/>
-          <w:color w:val="auto"/>
-          <w:u w:val="none"/>
-          <w:rtl/>
-        </w:rPr>
-        <w:t>אחר השיפוצים אותם הארגון מבצע</w:t>
-      </w:r>
-      <w:r>
-        <w:rPr>
-          <w:rFonts w:hint="cs"/>
-          <w:i/>
-          <w:iCs w:val="0"/>
-          <w:color w:val="auto"/>
-          <w:u w:val="none"/>
-          <w:rtl/>
-        </w:rPr>
-        <w:t xml:space="preserve"> הכוללת: </w:t>
       </w:r>
       <w:r>
         <w:rPr>
@@ -2738,7 +2759,7 @@
           <w:u w:val="none"/>
           <w:rtl/>
         </w:rPr>
-        <w:t>כמות</w:t>
+        <w:t>המתנדבים</w:t>
       </w:r>
       <w:r>
         <w:rPr>
@@ -2749,7 +2770,7 @@
           <w:u w:val="none"/>
           <w:rtl/>
         </w:rPr>
-        <w:t xml:space="preserve"> </w:t>
+        <w:t xml:space="preserve">, </w:t>
       </w:r>
       <w:r>
         <w:rPr>
@@ -2760,7 +2781,7 @@
           <w:u w:val="none"/>
           <w:rtl/>
         </w:rPr>
-        <w:t>המתנדבים</w:t>
+        <w:t>שמות</w:t>
       </w:r>
       <w:r>
         <w:rPr>
@@ -2771,7 +2792,7 @@
           <w:u w:val="none"/>
           <w:rtl/>
         </w:rPr>
-        <w:t xml:space="preserve">, </w:t>
+        <w:t xml:space="preserve"> </w:t>
       </w:r>
       <w:r>
         <w:rPr>
@@ -2782,7 +2803,7 @@
           <w:u w:val="none"/>
           <w:rtl/>
         </w:rPr>
-        <w:t>שמות</w:t>
+        <w:t>המתנדבים</w:t>
       </w:r>
       <w:r>
         <w:rPr>
@@ -2793,7 +2814,7 @@
           <w:u w:val="none"/>
           <w:rtl/>
         </w:rPr>
-        <w:t xml:space="preserve"> </w:t>
+        <w:t xml:space="preserve">, </w:t>
       </w:r>
       <w:r>
         <w:rPr>
@@ -2804,7 +2825,7 @@
           <w:u w:val="none"/>
           <w:rtl/>
         </w:rPr>
-        <w:t>המתנדבים</w:t>
+        <w:t>כמה</w:t>
       </w:r>
       <w:r>
         <w:rPr>
@@ -2815,7 +2836,7 @@
           <w:u w:val="none"/>
           <w:rtl/>
         </w:rPr>
-        <w:t xml:space="preserve">, </w:t>
+        <w:t xml:space="preserve"> </w:t>
       </w:r>
       <w:r>
         <w:rPr>
@@ -2826,7 +2847,7 @@
           <w:u w:val="none"/>
           <w:rtl/>
         </w:rPr>
-        <w:t>כמה</w:t>
+        <w:t>שעות</w:t>
       </w:r>
       <w:r>
         <w:rPr>
@@ -2848,7 +2869,7 @@
           <w:u w:val="none"/>
           <w:rtl/>
         </w:rPr>
-        <w:t>שעות</w:t>
+        <w:t>ארך</w:t>
       </w:r>
       <w:r>
         <w:rPr>
@@ -2870,7 +2891,7 @@
           <w:u w:val="none"/>
           <w:rtl/>
         </w:rPr>
-        <w:t>ארך</w:t>
+        <w:t>השיפוץ</w:t>
       </w:r>
       <w:r>
         <w:rPr>
@@ -2881,7 +2902,7 @@
           <w:u w:val="none"/>
           <w:rtl/>
         </w:rPr>
-        <w:t xml:space="preserve"> </w:t>
+        <w:t xml:space="preserve">, </w:t>
       </w:r>
       <w:r>
         <w:rPr>
@@ -2892,7 +2913,7 @@
           <w:u w:val="none"/>
           <w:rtl/>
         </w:rPr>
-        <w:t>השיפוץ</w:t>
+        <w:t>כמה</w:t>
       </w:r>
       <w:r>
         <w:rPr>
@@ -2903,7 +2924,7 @@
           <w:u w:val="none"/>
           <w:rtl/>
         </w:rPr>
-        <w:t xml:space="preserve">, </w:t>
+        <w:t xml:space="preserve"> </w:t>
       </w:r>
       <w:r>
         <w:rPr>
@@ -2914,7 +2935,7 @@
           <w:u w:val="none"/>
           <w:rtl/>
         </w:rPr>
-        <w:t>כמה</w:t>
+        <w:t>כסף</w:t>
       </w:r>
       <w:r>
         <w:rPr>
@@ -2936,7 +2957,7 @@
           <w:u w:val="none"/>
           <w:rtl/>
         </w:rPr>
-        <w:t>כסף</w:t>
+        <w:t>הושקע</w:t>
       </w:r>
       <w:r>
         <w:rPr>
@@ -2947,7 +2968,7 @@
           <w:u w:val="none"/>
           <w:rtl/>
         </w:rPr>
-        <w:t xml:space="preserve"> </w:t>
+        <w:t xml:space="preserve">, </w:t>
       </w:r>
       <w:r>
         <w:rPr>
@@ -2958,7 +2979,7 @@
           <w:u w:val="none"/>
           <w:rtl/>
         </w:rPr>
-        <w:t>הושקע</w:t>
+        <w:t>מה</w:t>
       </w:r>
       <w:r>
         <w:rPr>
@@ -2969,7 +2990,7 @@
           <w:u w:val="none"/>
           <w:rtl/>
         </w:rPr>
-        <w:t xml:space="preserve">, </w:t>
+        <w:t xml:space="preserve"> </w:t>
       </w:r>
       <w:r>
         <w:rPr>
@@ -2980,7 +3001,7 @@
           <w:u w:val="none"/>
           <w:rtl/>
         </w:rPr>
-        <w:t>מה</w:t>
+        <w:t>בוצע</w:t>
       </w:r>
       <w:r>
         <w:rPr>
@@ -3002,7 +3023,7 @@
           <w:u w:val="none"/>
           <w:rtl/>
         </w:rPr>
-        <w:t>בוצע</w:t>
+        <w:t>במסגרת</w:t>
       </w:r>
       <w:r>
         <w:rPr>
@@ -3024,7 +3045,7 @@
           <w:u w:val="none"/>
           <w:rtl/>
         </w:rPr>
-        <w:t>במסגרת</w:t>
+        <w:t>השיפוץ</w:t>
       </w:r>
       <w:r>
         <w:rPr>
@@ -3035,7 +3056,7 @@
           <w:u w:val="none"/>
           <w:rtl/>
         </w:rPr>
-        <w:t xml:space="preserve"> </w:t>
+        <w:t xml:space="preserve">, </w:t>
       </w:r>
       <w:r>
         <w:rPr>
@@ -3046,7 +3067,7 @@
           <w:u w:val="none"/>
           <w:rtl/>
         </w:rPr>
-        <w:t>השיפוץ</w:t>
+        <w:t>הכתובת</w:t>
       </w:r>
       <w:r>
         <w:rPr>
@@ -3068,7 +3089,7 @@
           <w:u w:val="none"/>
           <w:rtl/>
         </w:rPr>
-        <w:t>הכתובת</w:t>
+        <w:t>הגורם</w:t>
       </w:r>
       <w:r>
         <w:rPr>
@@ -3079,7 +3100,7 @@
           <w:u w:val="none"/>
           <w:rtl/>
         </w:rPr>
-        <w:t xml:space="preserve">, </w:t>
+        <w:t xml:space="preserve"> </w:t>
       </w:r>
       <w:r>
         <w:rPr>
@@ -3090,7 +3111,7 @@
           <w:u w:val="none"/>
           <w:rtl/>
         </w:rPr>
-        <w:t>הגורם</w:t>
+        <w:t>שהפנה</w:t>
       </w:r>
       <w:r>
         <w:rPr>
@@ -3112,7 +3133,7 @@
           <w:u w:val="none"/>
           <w:rtl/>
         </w:rPr>
-        <w:t>שהפנה</w:t>
+        <w:t>לאותה</w:t>
       </w:r>
       <w:r>
         <w:rPr>
@@ -3134,18 +3155,7 @@
           <w:u w:val="none"/>
           <w:rtl/>
         </w:rPr>
-        <w:t>לאותה</w:t>
-      </w:r>
-      <w:r>
-        <w:rPr>
-          <w:rFonts w:cs="Arial"/>
-          <w:i/>
-          <w:iCs w:val="0"/>
-          <w:color w:val="auto"/>
-          <w:u w:val="none"/>
-          <w:rtl/>
-        </w:rPr>
-        <w:t xml:space="preserve"> </w:t>
+        <w:t>דירה</w:t>
       </w:r>
       <w:r>
         <w:rPr>
@@ -3156,62 +3166,29 @@
           <w:u w:val="none"/>
           <w:rtl/>
         </w:rPr>
-        <w:t>דירה</w:t>
-      </w:r>
-      <w:r>
-        <w:rPr>
-          <w:rFonts w:cs="Arial"/>
+        <w:t>.</w:t>
+      </w:r>
+    </w:p>
+    <w:p>
+      <w:pPr>
+        <w:pStyle w:val="a"/>
+        <w:rPr>
           <w:i/>
           <w:iCs w:val="0"/>
           <w:color w:val="auto"/>
           <w:u w:val="none"/>
           <w:rtl/>
         </w:rPr>
-        <w:t xml:space="preserve">, </w:t>
-      </w:r>
-      <w:r>
-        <w:rPr>
-          <w:rFonts w:cs="Arial" w:hint="cs"/>
+      </w:pPr>
+      <w:r>
+        <w:rPr>
+          <w:rFonts w:hint="cs"/>
           <w:i/>
           <w:iCs w:val="0"/>
           <w:color w:val="auto"/>
           <w:u w:val="none"/>
           <w:rtl/>
         </w:rPr>
-        <w:t>ועוד</w:t>
-      </w:r>
-      <w:r>
-        <w:rPr>
-          <w:rFonts w:cs="Arial" w:hint="cs"/>
-          <w:i/>
-          <w:iCs w:val="0"/>
-          <w:color w:val="auto"/>
-          <w:u w:val="none"/>
-          <w:rtl/>
-        </w:rPr>
-        <w:t>.</w:t>
-      </w:r>
-    </w:p>
-    <w:p>
-      <w:pPr>
-        <w:pStyle w:val="a"/>
-        <w:rPr>
-          <w:i/>
-          <w:iCs w:val="0"/>
-          <w:color w:val="auto"/>
-          <w:u w:val="none"/>
-          <w:rtl/>
-        </w:rPr>
-      </w:pPr>
-      <w:r>
-        <w:rPr>
-          <w:rFonts w:hint="cs"/>
-          <w:i/>
-          <w:iCs w:val="0"/>
-          <w:color w:val="auto"/>
-          <w:u w:val="none"/>
-          <w:rtl/>
-        </w:rPr>
         <w:t>בנוסף התוכנה תקל על ההתארגנות לקראת פרויקט שיפוץ ע"י מתן מערכת צ'אט, אישור הגעה של מתנדבים, וניהול רשימת משימות וכלים.</w:t>
       </w:r>
     </w:p>
@@ -3277,7 +3254,6 @@
     <w:p>
       <w:pPr>
         <w:rPr>
-          <w:rFonts w:hint="cs"/>
           <w:rtl/>
         </w:rPr>
       </w:pPr>
@@ -3503,7 +3479,6 @@
     </w:p>
     <w:p>
       <w:pPr>
-        <w:cnfStyle w:val="001000000000" w:firstRow="0" w:lastRow="0" w:firstColumn="1" w:lastColumn="0" w:oddVBand="0" w:evenVBand="0" w:oddHBand="0" w:evenHBand="0" w:firstRowFirstColumn="0" w:firstRowLastColumn="0" w:lastRowFirstColumn="0" w:lastRowLastColumn="0"/>
         <w:rPr>
           <w:rtl/>
         </w:rPr>
@@ -3623,55 +3598,42 @@
           <w:rFonts w:hint="cs"/>
           <w:rtl/>
         </w:rPr>
-        <w:t>: מקום שנדרש ל</w:t>
+        <w:t>: מקום שנדרש לש</w:t>
+      </w:r>
+      <w:r>
+        <w:rPr>
+          <w:rFonts w:hint="cs"/>
+          <w:rtl/>
+        </w:rPr>
+        <w:t>פ</w:t>
+      </w:r>
+      <w:r>
+        <w:rPr>
+          <w:rFonts w:hint="cs"/>
+          <w:rtl/>
+        </w:rPr>
+        <w:t>ץ אותו</w:t>
+      </w:r>
+    </w:p>
+    <w:p>
+      <w:pPr>
+        <w:rPr>
+          <w:rtl/>
+        </w:rPr>
+      </w:pPr>
+      <w:r>
+        <w:rPr>
+          <w:u w:val="single"/>
+        </w:rPr>
+        <w:t>Ow</w:t>
       </w:r>
       <w:bookmarkStart w:id="8" w:name="_GoBack"/>
       <w:bookmarkEnd w:id="8"/>
       <w:r>
         <w:rPr>
-          <w:rFonts w:hint="cs"/>
-          <w:rtl/>
-        </w:rPr>
-        <w:t>ש</w:t>
-      </w:r>
-      <w:r>
-        <w:rPr>
-          <w:rFonts w:hint="cs"/>
-          <w:rtl/>
-        </w:rPr>
-        <w:t>פ</w:t>
-      </w:r>
-      <w:r>
-        <w:rPr>
-          <w:rFonts w:hint="cs"/>
-          <w:rtl/>
-        </w:rPr>
-        <w:t>ץ אותו</w:t>
-      </w:r>
-    </w:p>
-    <w:p>
-      <w:pPr>
-        <w:rPr>
-          <w:rtl/>
-        </w:rPr>
-      </w:pPr>
-      <w:r>
-        <w:rPr>
           <w:u w:val="single"/>
         </w:rPr>
-        <w:t>R</w:t>
-      </w:r>
-      <w:r>
-        <w:rPr>
-          <w:u w:val="single"/>
-        </w:rPr>
-        <w:t xml:space="preserve">enovation </w:t>
-      </w:r>
-      <w:r>
-        <w:rPr>
-          <w:u w:val="single"/>
-        </w:rPr>
-        <w:t>Owner</w:t>
+        <w:t>ner</w:t>
       </w:r>
       <w:r>
         <w:rPr>
@@ -4055,7 +4017,6 @@
           <w:p>
             <w:pPr>
               <w:rPr>
-                <w:rFonts w:hint="cs"/>
                 <w:rtl/>
               </w:rPr>
             </w:pPr>
@@ -4086,14 +4047,7 @@
                 <w:rFonts w:hint="cs"/>
                 <w:rtl/>
               </w:rPr>
-              <w:t>הרשמה למערכת</w:t>
-            </w:r>
-            <w:r>
-              <w:rPr>
-                <w:rFonts w:hint="cs"/>
-                <w:rtl/>
-              </w:rPr>
-              <w:t>, הרשמה לשיפוצים עתידיים.</w:t>
+              <w:t>הרשמה למערכת, הרשמה לשיפוצים עתידיים.</w:t>
             </w:r>
           </w:p>
         </w:tc>
@@ -4331,7 +4285,6 @@
             <w:pPr>
               <w:cnfStyle w:val="000000000000" w:firstRow="0" w:lastRow="0" w:firstColumn="0" w:lastColumn="0" w:oddVBand="0" w:evenVBand="0" w:oddHBand="0" w:evenHBand="0" w:firstRowFirstColumn="0" w:firstRowLastColumn="0" w:lastRowFirstColumn="0" w:lastRowLastColumn="0"/>
               <w:rPr>
-                <w:rFonts w:hint="cs"/>
                 <w:rtl/>
               </w:rPr>
             </w:pPr>
@@ -4343,7 +4296,6 @@
       <w:pPr>
         <w:spacing w:after="0" w:line="240" w:lineRule="auto"/>
         <w:rPr>
-          <w:rFonts w:hint="cs"/>
           <w:b/>
           <w:bCs/>
           <w:color w:val="FFFFFF" w:themeColor="background1"/>
@@ -12252,7 +12204,6 @@
     <w:p>
       <w:pPr>
         <w:rPr>
-          <w:rFonts w:hint="cs"/>
           <w:rtl/>
         </w:rPr>
       </w:pPr>
@@ -12459,7 +12410,7 @@
         <v:path o:extrusionok="f" gradientshapeok="t" o:connecttype="rect"/>
         <o:lock v:ext="edit" aspectratio="t"/>
       </v:shapetype>
-      <v:shape id="_x0000_i1049" type="#_x0000_t75" style="width:25.35pt;height:25.35pt;visibility:visible" o:bullet="t">
+      <v:shape id="_x0000_i1028" type="#_x0000_t75" style="width:25.35pt;height:25.35pt;visibility:visible" o:bullet="t">
         <v:imagedata r:id="rId1" o:title="todo"/>
       </v:shape>
     </w:pict>
@@ -17097,7 +17048,7 @@
 </file>
 
 <file path=customXml/itemProps1.xml><?xml version="1.0" encoding="utf-8"?>
-<ds:datastoreItem xmlns:ds="http://schemas.openxmlformats.org/officeDocument/2006/customXml" ds:itemID="{A77FCAD5-C2BF-4C11-B4EE-3CD1A6069CB9}">
+<ds:datastoreItem xmlns:ds="http://schemas.openxmlformats.org/officeDocument/2006/customXml" ds:itemID="{F8D5CE7A-C0AB-4514-89FA-DA0161B96D75}">
   <ds:schemaRefs>
     <ds:schemaRef ds:uri="http://schemas.openxmlformats.org/officeDocument/2006/bibliography"/>
   </ds:schemaRefs>

</xml_diff>